<commit_message>
BOSS통합데이터(Incident, SiteAccess, Shipment, RHS) 추출(아웃룩 제외)
</commit_message>
<xml_diff>
--- a/Git_Shipment/DE Customer Monthly Report_Standard_with Power Consumption _v0.3(샘플).docx
+++ b/Git_Shipment/DE Customer Monthly Report_Standard_with Power Consumption _v0.3(샘플).docx
@@ -4850,6 +4850,7 @@
       </w:pPr>
       <w:bookmarkStart w:id="8" w:name="_Toc137656975"/>
       <w:r>
+        <w:lastRenderedPageBreak/>
         <w:t>SiteAccessReport</w:t>
       </w:r>
       <w:bookmarkEnd w:id="7"/>
@@ -4911,27 +4912,28 @@
         <w:tblW w:w="8520" w:type="dxa"/>
         <w:tblCellMar>
           <w:top w:w="15" w:type="dxa"/>
-          <w:left w:w="15" w:type="dxa"/>
-          <w:right w:w="15" w:type="dxa"/>
+          <w:left w:w="99" w:type="dxa"/>
+          <w:right w:w="99" w:type="dxa"/>
         </w:tblCellMar>
         <w:tblLook w:val="04A0" w:firstRow="1" w:lastRow="0" w:firstColumn="1" w:lastColumn="0" w:noHBand="0" w:noVBand="1"/>
       </w:tblPr>
       <w:tblGrid>
-        <w:gridCol w:w="2137"/>
-        <w:gridCol w:w="1396"/>
-        <w:gridCol w:w="1636"/>
-        <w:gridCol w:w="1758"/>
-        <w:gridCol w:w="1577"/>
-        <w:gridCol w:w="16"/>
+        <w:gridCol w:w="2084"/>
+        <w:gridCol w:w="1369"/>
+        <w:gridCol w:w="1599"/>
+        <w:gridCol w:w="1720"/>
+        <w:gridCol w:w="1544"/>
+        <w:gridCol w:w="204"/>
       </w:tblGrid>
       <w:tr>
         <w:trPr>
           <w:gridAfter w:val="1"/>
+          <w:wAfter w:w="16" w:type="dxa"/>
           <w:trHeight w:val="459"/>
         </w:trPr>
         <w:tc>
           <w:tcPr>
-            <w:tcW w:w="2140" w:type="dxa"/>
+            <w:tcW w:w="2136" w:type="dxa"/>
             <w:tcBorders>
               <w:top w:val="single" w:sz="8" w:space="0" w:color="042AA6"/>
               <w:left w:val="single" w:sz="8" w:space="0" w:color="042AA6"/>
@@ -4944,14 +4946,17 @@
           </w:tcPr>
           <w:p>
             <w:pPr>
+              <w:spacing w:line="240" w:lineRule="auto"/>
               <w:jc w:val="center"/>
               <w:rPr>
                 <w:rFonts w:ascii="Noto Sans" w:eastAsia="맑은 고딕" w:hAnsi="Noto Sans" w:cs="Noto Sans"/>
                 <w:b/>
                 <w:bCs/>
                 <w:color w:val="F2F2F2"/>
-                <w:sz w:val="16"/>
-                <w:szCs w:val="16"/>
+                <w:kern w:val="0"/>
+                <w:sz w:val="16"/>
+                <w:szCs w:val="16"/>
+                <w:lang w:bidi="th-TH"/>
               </w:rPr>
             </w:pPr>
             <w:bookmarkStart w:id="9" w:name="SiteAccess"/>
@@ -4962,16 +4967,18 @@
                 <w:b/>
                 <w:bCs/>
                 <w:color w:val="F2F2F2"/>
-                <w:sz w:val="16"/>
-                <w:szCs w:val="16"/>
-              </w:rPr>
-              <w:t>CreatedDateTime</w:t>
-            </w:r>
-          </w:p>
-        </w:tc>
-        <w:tc>
-          <w:tcPr>
-            <w:tcW w:w="1400" w:type="dxa"/>
+                <w:kern w:val="0"/>
+                <w:sz w:val="16"/>
+                <w:szCs w:val="16"/>
+                <w:lang w:bidi="th-TH"/>
+              </w:rPr>
+              <w:t>Created Date Time</w:t>
+            </w:r>
+          </w:p>
+        </w:tc>
+        <w:tc>
+          <w:tcPr>
+            <w:tcW w:w="1397" w:type="dxa"/>
             <w:tcBorders>
               <w:top w:val="single" w:sz="8" w:space="0" w:color="042AA6"/>
               <w:left w:val="nil"/>
@@ -4984,14 +4991,17 @@
           </w:tcPr>
           <w:p>
             <w:pPr>
+              <w:spacing w:line="240" w:lineRule="auto"/>
               <w:jc w:val="center"/>
               <w:rPr>
                 <w:rFonts w:ascii="Noto Sans" w:eastAsia="맑은 고딕" w:hAnsi="Noto Sans" w:cs="Noto Sans"/>
                 <w:b/>
                 <w:bCs/>
                 <w:color w:val="F2F2F2"/>
-                <w:sz w:val="16"/>
-                <w:szCs w:val="16"/>
+                <w:kern w:val="0"/>
+                <w:sz w:val="16"/>
+                <w:szCs w:val="16"/>
+                <w:lang w:bidi="th-TH"/>
               </w:rPr>
             </w:pPr>
             <w:r>
@@ -5000,16 +5010,18 @@
                 <w:b/>
                 <w:bCs/>
                 <w:color w:val="F2F2F2"/>
-                <w:sz w:val="16"/>
-                <w:szCs w:val="16"/>
-              </w:rPr>
-              <w:t>TicketNo</w:t>
-            </w:r>
-          </w:p>
-        </w:tc>
-        <w:tc>
-          <w:tcPr>
-            <w:tcW w:w="1640" w:type="dxa"/>
+                <w:kern w:val="0"/>
+                <w:sz w:val="16"/>
+                <w:szCs w:val="16"/>
+                <w:lang w:bidi="th-TH"/>
+              </w:rPr>
+              <w:t>Ticket No</w:t>
+            </w:r>
+          </w:p>
+        </w:tc>
+        <w:tc>
+          <w:tcPr>
+            <w:tcW w:w="1637" w:type="dxa"/>
             <w:tcBorders>
               <w:top w:val="single" w:sz="8" w:space="0" w:color="042AA6"/>
               <w:left w:val="nil"/>
@@ -5022,14 +5034,17 @@
           </w:tcPr>
           <w:p>
             <w:pPr>
+              <w:spacing w:line="240" w:lineRule="auto"/>
               <w:jc w:val="center"/>
               <w:rPr>
                 <w:rFonts w:ascii="Noto Sans" w:eastAsia="맑은 고딕" w:hAnsi="Noto Sans" w:cs="Noto Sans"/>
                 <w:b/>
                 <w:bCs/>
                 <w:color w:val="F2F2F2"/>
-                <w:sz w:val="16"/>
-                <w:szCs w:val="16"/>
+                <w:kern w:val="0"/>
+                <w:sz w:val="16"/>
+                <w:szCs w:val="16"/>
+                <w:lang w:bidi="th-TH"/>
               </w:rPr>
             </w:pPr>
             <w:r>
@@ -5038,16 +5053,18 @@
                 <w:b/>
                 <w:bCs/>
                 <w:color w:val="F2F2F2"/>
-                <w:sz w:val="16"/>
-                <w:szCs w:val="16"/>
-              </w:rPr>
-              <w:t>TicketType</w:t>
-            </w:r>
-          </w:p>
-        </w:tc>
-        <w:tc>
-          <w:tcPr>
-            <w:tcW w:w="1760" w:type="dxa"/>
+                <w:kern w:val="0"/>
+                <w:sz w:val="16"/>
+                <w:szCs w:val="16"/>
+                <w:lang w:bidi="th-TH"/>
+              </w:rPr>
+              <w:t>Ticket Type</w:t>
+            </w:r>
+          </w:p>
+        </w:tc>
+        <w:tc>
+          <w:tcPr>
+            <w:tcW w:w="1757" w:type="dxa"/>
             <w:tcBorders>
               <w:top w:val="single" w:sz="8" w:space="0" w:color="042AA6"/>
               <w:left w:val="nil"/>
@@ -5060,14 +5077,17 @@
           </w:tcPr>
           <w:p>
             <w:pPr>
+              <w:spacing w:line="240" w:lineRule="auto"/>
               <w:jc w:val="center"/>
               <w:rPr>
                 <w:rFonts w:ascii="Noto Sans" w:eastAsia="맑은 고딕" w:hAnsi="Noto Sans" w:cs="Noto Sans"/>
                 <w:b/>
                 <w:bCs/>
                 <w:color w:val="F2F2F2"/>
-                <w:sz w:val="16"/>
-                <w:szCs w:val="16"/>
+                <w:kern w:val="0"/>
+                <w:sz w:val="16"/>
+                <w:szCs w:val="16"/>
+                <w:lang w:bidi="th-TH"/>
               </w:rPr>
             </w:pPr>
             <w:r>
@@ -5076,16 +5096,18 @@
                 <w:b/>
                 <w:bCs/>
                 <w:color w:val="F2F2F2"/>
-                <w:sz w:val="16"/>
-                <w:szCs w:val="16"/>
-              </w:rPr>
-              <w:t>SiteVisitDateTime</w:t>
-            </w:r>
-          </w:p>
-        </w:tc>
-        <w:tc>
-          <w:tcPr>
-            <w:tcW w:w="1580" w:type="dxa"/>
+                <w:kern w:val="0"/>
+                <w:sz w:val="16"/>
+                <w:szCs w:val="16"/>
+                <w:lang w:bidi="th-TH"/>
+              </w:rPr>
+              <w:t>Site Visit Date Time</w:t>
+            </w:r>
+          </w:p>
+        </w:tc>
+        <w:tc>
+          <w:tcPr>
+            <w:tcW w:w="1577" w:type="dxa"/>
             <w:tcBorders>
               <w:top w:val="single" w:sz="8" w:space="0" w:color="042AA6"/>
               <w:left w:val="nil"/>
@@ -5098,14 +5120,17 @@
           </w:tcPr>
           <w:p>
             <w:pPr>
+              <w:spacing w:line="240" w:lineRule="auto"/>
               <w:jc w:val="center"/>
               <w:rPr>
                 <w:rFonts w:ascii="Noto Sans" w:eastAsia="맑은 고딕" w:hAnsi="Noto Sans" w:cs="Noto Sans"/>
                 <w:b/>
                 <w:bCs/>
                 <w:color w:val="F2F2F2"/>
-                <w:sz w:val="16"/>
-                <w:szCs w:val="16"/>
+                <w:kern w:val="0"/>
+                <w:sz w:val="16"/>
+                <w:szCs w:val="16"/>
+                <w:lang w:bidi="th-TH"/>
               </w:rPr>
             </w:pPr>
             <w:r>
@@ -5114,10 +5139,12 @@
                 <w:b/>
                 <w:bCs/>
                 <w:color w:val="F2F2F2"/>
-                <w:sz w:val="16"/>
-                <w:szCs w:val="16"/>
-              </w:rPr>
-              <w:t>VisitorNames</w:t>
+                <w:kern w:val="0"/>
+                <w:sz w:val="16"/>
+                <w:szCs w:val="16"/>
+                <w:lang w:bidi="th-TH"/>
+              </w:rPr>
+              <w:t>Visitor Names</w:t>
             </w:r>
           </w:p>
         </w:tc>
@@ -5125,11 +5152,12 @@
       <w:tr>
         <w:trPr>
           <w:gridAfter w:val="1"/>
+          <w:wAfter w:w="16" w:type="dxa"/>
           <w:trHeight w:val="600"/>
         </w:trPr>
         <w:tc>
           <w:tcPr>
-            <w:tcW w:w="2140" w:type="dxa"/>
+            <w:tcW w:w="2136" w:type="dxa"/>
             <w:tcBorders>
               <w:top w:val="nil"/>
               <w:left w:val="single" w:sz="8" w:space="0" w:color="042AA6"/>
@@ -5142,19 +5170,33 @@
           </w:tcPr>
           <w:p>
             <w:pPr>
+              <w:spacing w:line="240" w:lineRule="auto"/>
               <w:jc w:val="center"/>
               <w:rPr>
                 <w:rFonts w:ascii="Noto Sans" w:eastAsia="맑은 고딕" w:hAnsi="Noto Sans" w:cs="Noto Sans"/>
                 <w:color w:val="010028"/>
-                <w:sz w:val="16"/>
-                <w:szCs w:val="16"/>
-              </w:rPr>
-            </w:pPr>
-          </w:p>
-        </w:tc>
-        <w:tc>
-          <w:tcPr>
-            <w:tcW w:w="1400" w:type="dxa"/>
+                <w:kern w:val="0"/>
+                <w:sz w:val="16"/>
+                <w:szCs w:val="16"/>
+                <w:lang w:bidi="th-TH"/>
+              </w:rPr>
+            </w:pPr>
+            <w:r>
+              <w:rPr>
+                <w:rFonts w:ascii="Noto Sans" w:eastAsia="맑은 고딕" w:hAnsi="Noto Sans" w:cs="Noto Sans"/>
+                <w:color w:val="010028"/>
+                <w:kern w:val="0"/>
+                <w:sz w:val="16"/>
+                <w:szCs w:val="16"/>
+                <w:lang w:bidi="th-TH"/>
+              </w:rPr>
+              <w:t>2023-02-06 9:44</w:t>
+            </w:r>
+          </w:p>
+        </w:tc>
+        <w:tc>
+          <w:tcPr>
+            <w:tcW w:w="1397" w:type="dxa"/>
             <w:tcBorders>
               <w:top w:val="nil"/>
               <w:left w:val="nil"/>
@@ -5167,19 +5209,33 @@
           </w:tcPr>
           <w:p>
             <w:pPr>
+              <w:spacing w:line="240" w:lineRule="auto"/>
               <w:jc w:val="center"/>
               <w:rPr>
                 <w:rFonts w:ascii="Noto Sans" w:eastAsia="맑은 고딕" w:hAnsi="Noto Sans" w:cs="Noto Sans"/>
                 <w:color w:val="010028"/>
-                <w:sz w:val="16"/>
-                <w:szCs w:val="16"/>
-              </w:rPr>
-            </w:pPr>
-          </w:p>
-        </w:tc>
-        <w:tc>
-          <w:tcPr>
-            <w:tcW w:w="1640" w:type="dxa"/>
+                <w:kern w:val="0"/>
+                <w:sz w:val="16"/>
+                <w:szCs w:val="16"/>
+                <w:lang w:bidi="th-TH"/>
+              </w:rPr>
+            </w:pPr>
+            <w:r>
+              <w:rPr>
+                <w:rFonts w:ascii="Noto Sans" w:eastAsia="맑은 고딕" w:hAnsi="Noto Sans" w:cs="Noto Sans"/>
+                <w:color w:val="010028"/>
+                <w:kern w:val="0"/>
+                <w:sz w:val="16"/>
+                <w:szCs w:val="16"/>
+                <w:lang w:bidi="th-TH"/>
+              </w:rPr>
+              <w:t>1911</w:t>
+            </w:r>
+          </w:p>
+        </w:tc>
+        <w:tc>
+          <w:tcPr>
+            <w:tcW w:w="1637" w:type="dxa"/>
             <w:tcBorders>
               <w:top w:val="nil"/>
               <w:left w:val="nil"/>
@@ -5192,19 +5248,33 @@
           </w:tcPr>
           <w:p>
             <w:pPr>
+              <w:spacing w:line="240" w:lineRule="auto"/>
               <w:jc w:val="center"/>
               <w:rPr>
                 <w:rFonts w:ascii="Noto Sans" w:eastAsia="맑은 고딕" w:hAnsi="Noto Sans" w:cs="Noto Sans"/>
                 <w:color w:val="010028"/>
-                <w:sz w:val="16"/>
-                <w:szCs w:val="16"/>
-              </w:rPr>
-            </w:pPr>
-          </w:p>
-        </w:tc>
-        <w:tc>
-          <w:tcPr>
-            <w:tcW w:w="1760" w:type="dxa"/>
+                <w:kern w:val="0"/>
+                <w:sz w:val="16"/>
+                <w:szCs w:val="16"/>
+                <w:lang w:bidi="th-TH"/>
+              </w:rPr>
+            </w:pPr>
+            <w:r>
+              <w:rPr>
+                <w:rFonts w:ascii="Noto Sans" w:eastAsia="맑은 고딕" w:hAnsi="Noto Sans" w:cs="Noto Sans"/>
+                <w:color w:val="010028"/>
+                <w:kern w:val="0"/>
+                <w:sz w:val="16"/>
+                <w:szCs w:val="16"/>
+                <w:lang w:bidi="th-TH"/>
+              </w:rPr>
+              <w:t>Work Visits</w:t>
+            </w:r>
+          </w:p>
+        </w:tc>
+        <w:tc>
+          <w:tcPr>
+            <w:tcW w:w="1757" w:type="dxa"/>
             <w:tcBorders>
               <w:top w:val="nil"/>
               <w:left w:val="nil"/>
@@ -5217,19 +5287,33 @@
           </w:tcPr>
           <w:p>
             <w:pPr>
+              <w:spacing w:line="240" w:lineRule="auto"/>
               <w:jc w:val="center"/>
               <w:rPr>
                 <w:rFonts w:ascii="Noto Sans" w:eastAsia="맑은 고딕" w:hAnsi="Noto Sans" w:cs="Noto Sans"/>
                 <w:color w:val="010028"/>
-                <w:sz w:val="16"/>
-                <w:szCs w:val="16"/>
-              </w:rPr>
-            </w:pPr>
-          </w:p>
-        </w:tc>
-        <w:tc>
-          <w:tcPr>
-            <w:tcW w:w="1580" w:type="dxa"/>
+                <w:kern w:val="0"/>
+                <w:sz w:val="16"/>
+                <w:szCs w:val="16"/>
+                <w:lang w:bidi="th-TH"/>
+              </w:rPr>
+            </w:pPr>
+            <w:r>
+              <w:rPr>
+                <w:rFonts w:ascii="Noto Sans" w:eastAsia="맑은 고딕" w:hAnsi="Noto Sans" w:cs="Noto Sans"/>
+                <w:color w:val="010028"/>
+                <w:kern w:val="0"/>
+                <w:sz w:val="16"/>
+                <w:szCs w:val="16"/>
+                <w:lang w:bidi="th-TH"/>
+              </w:rPr>
+              <w:t>2023-02-08 14:00:00</w:t>
+            </w:r>
+          </w:p>
+        </w:tc>
+        <w:tc>
+          <w:tcPr>
+            <w:tcW w:w="1577" w:type="dxa"/>
             <w:tcBorders>
               <w:top w:val="nil"/>
               <w:left w:val="nil"/>
@@ -5242,25 +5326,62 @@
           </w:tcPr>
           <w:p>
             <w:pPr>
+              <w:spacing w:line="240" w:lineRule="auto"/>
               <w:jc w:val="center"/>
               <w:rPr>
                 <w:rFonts w:ascii="Noto Sans" w:eastAsia="맑은 고딕" w:hAnsi="Noto Sans" w:cs="Noto Sans"/>
                 <w:color w:val="010028"/>
-                <w:sz w:val="16"/>
-                <w:szCs w:val="16"/>
-              </w:rPr>
-            </w:pPr>
+                <w:kern w:val="0"/>
+                <w:sz w:val="16"/>
+                <w:szCs w:val="16"/>
+                <w:lang w:bidi="th-TH"/>
+              </w:rPr>
+            </w:pPr>
+            <w:r>
+              <w:rPr>
+                <w:rFonts w:ascii="Noto Sans" w:eastAsia="맑은 고딕" w:hAnsi="Noto Sans" w:cs="Noto Sans"/>
+                <w:color w:val="010028"/>
+                <w:kern w:val="0"/>
+                <w:sz w:val="16"/>
+                <w:szCs w:val="16"/>
+                <w:lang w:bidi="th-TH"/>
+              </w:rPr>
+              <w:t>이현석</w:t>
+            </w:r>
+            <w:r>
+              <w:rPr>
+                <w:rFonts w:ascii="Noto Sans" w:eastAsia="맑은 고딕" w:hAnsi="Noto Sans" w:cs="Noto Sans"/>
+                <w:color w:val="010028"/>
+                <w:kern w:val="0"/>
+                <w:sz w:val="16"/>
+                <w:szCs w:val="16"/>
+                <w:lang w:bidi="th-TH"/>
+              </w:rPr>
+              <w:t xml:space="preserve">, </w:t>
+            </w:r>
+            <w:r>
+              <w:rPr>
+                <w:rFonts w:ascii="Noto Sans" w:eastAsia="맑은 고딕" w:hAnsi="Noto Sans" w:cs="Noto Sans"/>
+                <w:color w:val="010028"/>
+                <w:kern w:val="0"/>
+                <w:sz w:val="16"/>
+                <w:szCs w:val="16"/>
+                <w:lang w:bidi="th-TH"/>
+              </w:rPr>
+              <w:t>서재옥</w:t>
+            </w:r>
           </w:p>
         </w:tc>
       </w:tr>
       <w:tr>
         <w:trPr>
           <w:gridAfter w:val="1"/>
+          <w:wAfter w:w="16" w:type="dxa"/>
           <w:trHeight w:val="600"/>
         </w:trPr>
         <w:tc>
           <w:tcPr>
-            <w:tcW w:w="2140" w:type="dxa"/>
+            <w:tcW w:w="2136" w:type="dxa"/>
             <w:tcBorders>
               <w:top w:val="nil"/>
               <w:left w:val="single" w:sz="8" w:space="0" w:color="042AA6"/>
@@ -5273,19 +5394,22 @@
           </w:tcPr>
           <w:p>
             <w:pPr>
+              <w:spacing w:line="240" w:lineRule="auto"/>
               <w:jc w:val="center"/>
               <w:rPr>
-                <w:rFonts w:ascii="Noto Sans" w:eastAsia="맑은 고딕" w:hAnsi="Noto Sans" w:cs="Noto Sans"/>
+                <w:rFonts w:ascii="Noto Sans" w:eastAsia="맑은 고딕" w:hAnsi="Noto Sans" w:cs="Noto Sans" w:hint="eastAsia"/>
                 <w:color w:val="010028"/>
-                <w:sz w:val="16"/>
-                <w:szCs w:val="16"/>
-              </w:rPr>
-            </w:pPr>
-          </w:p>
-        </w:tc>
-        <w:tc>
-          <w:tcPr>
-            <w:tcW w:w="1400" w:type="dxa"/>
+                <w:kern w:val="0"/>
+                <w:sz w:val="16"/>
+                <w:szCs w:val="16"/>
+                <w:lang w:bidi="th-TH"/>
+              </w:rPr>
+            </w:pPr>
+          </w:p>
+        </w:tc>
+        <w:tc>
+          <w:tcPr>
+            <w:tcW w:w="1397" w:type="dxa"/>
             <w:tcBorders>
               <w:top w:val="nil"/>
               <w:left w:val="nil"/>
@@ -5298,19 +5422,22 @@
           </w:tcPr>
           <w:p>
             <w:pPr>
+              <w:spacing w:line="240" w:lineRule="auto"/>
               <w:jc w:val="center"/>
               <w:rPr>
-                <w:rFonts w:ascii="Noto Sans" w:eastAsia="맑은 고딕" w:hAnsi="Noto Sans" w:cs="Noto Sans"/>
+                <w:rFonts w:ascii="Noto Sans" w:eastAsia="맑은 고딕" w:hAnsi="Noto Sans" w:cs="Noto Sans" w:hint="eastAsia"/>
                 <w:color w:val="010028"/>
-                <w:sz w:val="16"/>
-                <w:szCs w:val="16"/>
-              </w:rPr>
-            </w:pPr>
-          </w:p>
-        </w:tc>
-        <w:tc>
-          <w:tcPr>
-            <w:tcW w:w="1640" w:type="dxa"/>
+                <w:kern w:val="0"/>
+                <w:sz w:val="16"/>
+                <w:szCs w:val="16"/>
+                <w:lang w:bidi="th-TH"/>
+              </w:rPr>
+            </w:pPr>
+          </w:p>
+        </w:tc>
+        <w:tc>
+          <w:tcPr>
+            <w:tcW w:w="1637" w:type="dxa"/>
             <w:tcBorders>
               <w:top w:val="nil"/>
               <w:left w:val="nil"/>
@@ -5323,19 +5450,22 @@
           </w:tcPr>
           <w:p>
             <w:pPr>
+              <w:spacing w:line="240" w:lineRule="auto"/>
               <w:jc w:val="center"/>
               <w:rPr>
-                <w:rFonts w:ascii="Noto Sans" w:eastAsia="맑은 고딕" w:hAnsi="Noto Sans" w:cs="Noto Sans"/>
+                <w:rFonts w:ascii="Noto Sans" w:eastAsia="맑은 고딕" w:hAnsi="Noto Sans" w:cs="Noto Sans" w:hint="eastAsia"/>
                 <w:color w:val="010028"/>
-                <w:sz w:val="16"/>
-                <w:szCs w:val="16"/>
-              </w:rPr>
-            </w:pPr>
-          </w:p>
-        </w:tc>
-        <w:tc>
-          <w:tcPr>
-            <w:tcW w:w="1760" w:type="dxa"/>
+                <w:kern w:val="0"/>
+                <w:sz w:val="16"/>
+                <w:szCs w:val="16"/>
+                <w:lang w:bidi="th-TH"/>
+              </w:rPr>
+            </w:pPr>
+          </w:p>
+        </w:tc>
+        <w:tc>
+          <w:tcPr>
+            <w:tcW w:w="1757" w:type="dxa"/>
             <w:tcBorders>
               <w:top w:val="nil"/>
               <w:left w:val="nil"/>
@@ -5348,19 +5478,22 @@
           </w:tcPr>
           <w:p>
             <w:pPr>
+              <w:spacing w:line="240" w:lineRule="auto"/>
               <w:jc w:val="center"/>
               <w:rPr>
-                <w:rFonts w:ascii="Noto Sans" w:eastAsia="맑은 고딕" w:hAnsi="Noto Sans" w:cs="Noto Sans"/>
+                <w:rFonts w:ascii="Noto Sans" w:eastAsia="맑은 고딕" w:hAnsi="Noto Sans" w:cs="Noto Sans" w:hint="eastAsia"/>
                 <w:color w:val="010028"/>
-                <w:sz w:val="16"/>
-                <w:szCs w:val="16"/>
-              </w:rPr>
-            </w:pPr>
-          </w:p>
-        </w:tc>
-        <w:tc>
-          <w:tcPr>
-            <w:tcW w:w="1580" w:type="dxa"/>
+                <w:kern w:val="0"/>
+                <w:sz w:val="16"/>
+                <w:szCs w:val="16"/>
+                <w:lang w:bidi="th-TH"/>
+              </w:rPr>
+            </w:pPr>
+          </w:p>
+        </w:tc>
+        <w:tc>
+          <w:tcPr>
+            <w:tcW w:w="1577" w:type="dxa"/>
             <w:tcBorders>
               <w:top w:val="nil"/>
               <w:left w:val="nil"/>
@@ -5373,12 +5506,15 @@
           </w:tcPr>
           <w:p>
             <w:pPr>
+              <w:spacing w:line="240" w:lineRule="auto"/>
               <w:jc w:val="center"/>
               <w:rPr>
-                <w:rFonts w:ascii="Noto Sans" w:eastAsia="맑은 고딕" w:hAnsi="Noto Sans" w:cs="Noto Sans"/>
+                <w:rFonts w:ascii="Noto Sans" w:eastAsia="맑은 고딕" w:hAnsi="Noto Sans" w:cs="Noto Sans" w:hint="eastAsia"/>
                 <w:color w:val="010028"/>
-                <w:sz w:val="16"/>
-                <w:szCs w:val="16"/>
+                <w:kern w:val="0"/>
+                <w:sz w:val="16"/>
+                <w:szCs w:val="16"/>
+                <w:lang w:bidi="th-TH"/>
               </w:rPr>
             </w:pPr>
           </w:p>
@@ -5387,11 +5523,12 @@
       <w:tr>
         <w:trPr>
           <w:gridAfter w:val="1"/>
+          <w:wAfter w:w="16" w:type="dxa"/>
           <w:trHeight w:val="600"/>
         </w:trPr>
         <w:tc>
           <w:tcPr>
-            <w:tcW w:w="2140" w:type="dxa"/>
+            <w:tcW w:w="2136" w:type="dxa"/>
             <w:tcBorders>
               <w:top w:val="nil"/>
               <w:left w:val="single" w:sz="8" w:space="0" w:color="042AA6"/>
@@ -5404,19 +5541,22 @@
           </w:tcPr>
           <w:p>
             <w:pPr>
+              <w:spacing w:line="240" w:lineRule="auto"/>
               <w:jc w:val="center"/>
               <w:rPr>
-                <w:rFonts w:ascii="Noto Sans" w:eastAsia="맑은 고딕" w:hAnsi="Noto Sans" w:cs="Noto Sans"/>
+                <w:rFonts w:ascii="Noto Sans" w:eastAsia="맑은 고딕" w:hAnsi="Noto Sans" w:cs="Noto Sans" w:hint="eastAsia"/>
                 <w:color w:val="010028"/>
-                <w:sz w:val="16"/>
-                <w:szCs w:val="16"/>
-              </w:rPr>
-            </w:pPr>
-          </w:p>
-        </w:tc>
-        <w:tc>
-          <w:tcPr>
-            <w:tcW w:w="1400" w:type="dxa"/>
+                <w:kern w:val="0"/>
+                <w:sz w:val="16"/>
+                <w:szCs w:val="16"/>
+                <w:lang w:bidi="th-TH"/>
+              </w:rPr>
+            </w:pPr>
+          </w:p>
+        </w:tc>
+        <w:tc>
+          <w:tcPr>
+            <w:tcW w:w="1397" w:type="dxa"/>
             <w:tcBorders>
               <w:top w:val="nil"/>
               <w:left w:val="nil"/>
@@ -5429,19 +5569,22 @@
           </w:tcPr>
           <w:p>
             <w:pPr>
+              <w:spacing w:line="240" w:lineRule="auto"/>
               <w:jc w:val="center"/>
               <w:rPr>
-                <w:rFonts w:ascii="Noto Sans" w:eastAsia="맑은 고딕" w:hAnsi="Noto Sans" w:cs="Noto Sans"/>
+                <w:rFonts w:ascii="Noto Sans" w:eastAsia="맑은 고딕" w:hAnsi="Noto Sans" w:cs="Noto Sans" w:hint="eastAsia"/>
                 <w:color w:val="010028"/>
-                <w:sz w:val="16"/>
-                <w:szCs w:val="16"/>
-              </w:rPr>
-            </w:pPr>
-          </w:p>
-        </w:tc>
-        <w:tc>
-          <w:tcPr>
-            <w:tcW w:w="1640" w:type="dxa"/>
+                <w:kern w:val="0"/>
+                <w:sz w:val="16"/>
+                <w:szCs w:val="16"/>
+                <w:lang w:bidi="th-TH"/>
+              </w:rPr>
+            </w:pPr>
+          </w:p>
+        </w:tc>
+        <w:tc>
+          <w:tcPr>
+            <w:tcW w:w="1637" w:type="dxa"/>
             <w:tcBorders>
               <w:top w:val="nil"/>
               <w:left w:val="nil"/>
@@ -5454,19 +5597,22 @@
           </w:tcPr>
           <w:p>
             <w:pPr>
+              <w:spacing w:line="240" w:lineRule="auto"/>
               <w:jc w:val="center"/>
               <w:rPr>
-                <w:rFonts w:ascii="Noto Sans" w:eastAsia="맑은 고딕" w:hAnsi="Noto Sans" w:cs="Noto Sans"/>
+                <w:rFonts w:ascii="Noto Sans" w:eastAsia="맑은 고딕" w:hAnsi="Noto Sans" w:cs="Noto Sans" w:hint="eastAsia"/>
                 <w:color w:val="010028"/>
-                <w:sz w:val="16"/>
-                <w:szCs w:val="16"/>
-              </w:rPr>
-            </w:pPr>
-          </w:p>
-        </w:tc>
-        <w:tc>
-          <w:tcPr>
-            <w:tcW w:w="1760" w:type="dxa"/>
+                <w:kern w:val="0"/>
+                <w:sz w:val="16"/>
+                <w:szCs w:val="16"/>
+                <w:lang w:bidi="th-TH"/>
+              </w:rPr>
+            </w:pPr>
+          </w:p>
+        </w:tc>
+        <w:tc>
+          <w:tcPr>
+            <w:tcW w:w="1757" w:type="dxa"/>
             <w:tcBorders>
               <w:top w:val="nil"/>
               <w:left w:val="nil"/>
@@ -5479,19 +5625,22 @@
           </w:tcPr>
           <w:p>
             <w:pPr>
+              <w:spacing w:line="240" w:lineRule="auto"/>
               <w:jc w:val="center"/>
               <w:rPr>
-                <w:rFonts w:ascii="Noto Sans" w:eastAsia="맑은 고딕" w:hAnsi="Noto Sans" w:cs="Noto Sans"/>
+                <w:rFonts w:ascii="Noto Sans" w:eastAsia="맑은 고딕" w:hAnsi="Noto Sans" w:cs="Noto Sans" w:hint="eastAsia"/>
                 <w:color w:val="010028"/>
-                <w:sz w:val="16"/>
-                <w:szCs w:val="16"/>
-              </w:rPr>
-            </w:pPr>
-          </w:p>
-        </w:tc>
-        <w:tc>
-          <w:tcPr>
-            <w:tcW w:w="1580" w:type="dxa"/>
+                <w:kern w:val="0"/>
+                <w:sz w:val="16"/>
+                <w:szCs w:val="16"/>
+                <w:lang w:bidi="th-TH"/>
+              </w:rPr>
+            </w:pPr>
+          </w:p>
+        </w:tc>
+        <w:tc>
+          <w:tcPr>
+            <w:tcW w:w="1577" w:type="dxa"/>
             <w:tcBorders>
               <w:top w:val="nil"/>
               <w:left w:val="nil"/>
@@ -5504,12 +5653,15 @@
           </w:tcPr>
           <w:p>
             <w:pPr>
+              <w:spacing w:line="240" w:lineRule="auto"/>
               <w:jc w:val="center"/>
               <w:rPr>
-                <w:rFonts w:ascii="Noto Sans" w:eastAsia="맑은 고딕" w:hAnsi="Noto Sans" w:cs="Noto Sans"/>
+                <w:rFonts w:ascii="Noto Sans" w:eastAsia="맑은 고딕" w:hAnsi="Noto Sans" w:cs="Noto Sans" w:hint="eastAsia"/>
                 <w:color w:val="010028"/>
-                <w:sz w:val="16"/>
-                <w:szCs w:val="16"/>
+                <w:kern w:val="0"/>
+                <w:sz w:val="16"/>
+                <w:szCs w:val="16"/>
+                <w:lang w:bidi="th-TH"/>
               </w:rPr>
             </w:pPr>
           </w:p>
@@ -5518,11 +5670,12 @@
       <w:tr>
         <w:trPr>
           <w:gridAfter w:val="1"/>
+          <w:wAfter w:w="16" w:type="dxa"/>
           <w:trHeight w:val="600"/>
         </w:trPr>
         <w:tc>
           <w:tcPr>
-            <w:tcW w:w="2140" w:type="dxa"/>
+            <w:tcW w:w="2136" w:type="dxa"/>
             <w:tcBorders>
               <w:top w:val="nil"/>
               <w:left w:val="single" w:sz="8" w:space="0" w:color="042AA6"/>
@@ -5535,19 +5688,22 @@
           </w:tcPr>
           <w:p>
             <w:pPr>
+              <w:spacing w:line="240" w:lineRule="auto"/>
               <w:jc w:val="center"/>
               <w:rPr>
-                <w:rFonts w:ascii="Noto Sans" w:eastAsia="맑은 고딕" w:hAnsi="Noto Sans" w:cs="Noto Sans"/>
+                <w:rFonts w:ascii="Noto Sans" w:eastAsia="맑은 고딕" w:hAnsi="Noto Sans" w:cs="Noto Sans" w:hint="eastAsia"/>
                 <w:color w:val="010028"/>
-                <w:sz w:val="16"/>
-                <w:szCs w:val="16"/>
-              </w:rPr>
-            </w:pPr>
-          </w:p>
-        </w:tc>
-        <w:tc>
-          <w:tcPr>
-            <w:tcW w:w="1400" w:type="dxa"/>
+                <w:kern w:val="0"/>
+                <w:sz w:val="16"/>
+                <w:szCs w:val="16"/>
+                <w:lang w:bidi="th-TH"/>
+              </w:rPr>
+            </w:pPr>
+          </w:p>
+        </w:tc>
+        <w:tc>
+          <w:tcPr>
+            <w:tcW w:w="1397" w:type="dxa"/>
             <w:tcBorders>
               <w:top w:val="nil"/>
               <w:left w:val="nil"/>
@@ -5560,19 +5716,22 @@
           </w:tcPr>
           <w:p>
             <w:pPr>
+              <w:spacing w:line="240" w:lineRule="auto"/>
               <w:jc w:val="center"/>
               <w:rPr>
-                <w:rFonts w:ascii="Noto Sans" w:eastAsia="맑은 고딕" w:hAnsi="Noto Sans" w:cs="Noto Sans"/>
+                <w:rFonts w:ascii="Noto Sans" w:eastAsia="맑은 고딕" w:hAnsi="Noto Sans" w:cs="Noto Sans" w:hint="eastAsia"/>
                 <w:color w:val="010028"/>
-                <w:sz w:val="16"/>
-                <w:szCs w:val="16"/>
-              </w:rPr>
-            </w:pPr>
-          </w:p>
-        </w:tc>
-        <w:tc>
-          <w:tcPr>
-            <w:tcW w:w="1640" w:type="dxa"/>
+                <w:kern w:val="0"/>
+                <w:sz w:val="16"/>
+                <w:szCs w:val="16"/>
+                <w:lang w:bidi="th-TH"/>
+              </w:rPr>
+            </w:pPr>
+          </w:p>
+        </w:tc>
+        <w:tc>
+          <w:tcPr>
+            <w:tcW w:w="1637" w:type="dxa"/>
             <w:tcBorders>
               <w:top w:val="nil"/>
               <w:left w:val="nil"/>
@@ -5585,19 +5744,22 @@
           </w:tcPr>
           <w:p>
             <w:pPr>
+              <w:spacing w:line="240" w:lineRule="auto"/>
               <w:jc w:val="center"/>
               <w:rPr>
-                <w:rFonts w:ascii="Noto Sans" w:eastAsia="맑은 고딕" w:hAnsi="Noto Sans" w:cs="Noto Sans"/>
+                <w:rFonts w:ascii="Noto Sans" w:eastAsia="맑은 고딕" w:hAnsi="Noto Sans" w:cs="Noto Sans" w:hint="eastAsia"/>
                 <w:color w:val="010028"/>
-                <w:sz w:val="16"/>
-                <w:szCs w:val="16"/>
-              </w:rPr>
-            </w:pPr>
-          </w:p>
-        </w:tc>
-        <w:tc>
-          <w:tcPr>
-            <w:tcW w:w="1760" w:type="dxa"/>
+                <w:kern w:val="0"/>
+                <w:sz w:val="16"/>
+                <w:szCs w:val="16"/>
+                <w:lang w:bidi="th-TH"/>
+              </w:rPr>
+            </w:pPr>
+          </w:p>
+        </w:tc>
+        <w:tc>
+          <w:tcPr>
+            <w:tcW w:w="1757" w:type="dxa"/>
             <w:tcBorders>
               <w:top w:val="nil"/>
               <w:left w:val="nil"/>
@@ -5610,19 +5772,22 @@
           </w:tcPr>
           <w:p>
             <w:pPr>
+              <w:spacing w:line="240" w:lineRule="auto"/>
               <w:jc w:val="center"/>
               <w:rPr>
-                <w:rFonts w:ascii="Noto Sans" w:eastAsia="맑은 고딕" w:hAnsi="Noto Sans" w:cs="Noto Sans"/>
+                <w:rFonts w:ascii="Noto Sans" w:eastAsia="맑은 고딕" w:hAnsi="Noto Sans" w:cs="Noto Sans" w:hint="eastAsia"/>
                 <w:color w:val="010028"/>
-                <w:sz w:val="16"/>
-                <w:szCs w:val="16"/>
-              </w:rPr>
-            </w:pPr>
-          </w:p>
-        </w:tc>
-        <w:tc>
-          <w:tcPr>
-            <w:tcW w:w="1580" w:type="dxa"/>
+                <w:kern w:val="0"/>
+                <w:sz w:val="16"/>
+                <w:szCs w:val="16"/>
+                <w:lang w:bidi="th-TH"/>
+              </w:rPr>
+            </w:pPr>
+          </w:p>
+        </w:tc>
+        <w:tc>
+          <w:tcPr>
+            <w:tcW w:w="1577" w:type="dxa"/>
             <w:tcBorders>
               <w:top w:val="nil"/>
               <w:left w:val="nil"/>
@@ -5635,12 +5800,15 @@
           </w:tcPr>
           <w:p>
             <w:pPr>
+              <w:spacing w:line="240" w:lineRule="auto"/>
               <w:jc w:val="center"/>
               <w:rPr>
-                <w:rFonts w:ascii="Noto Sans" w:eastAsia="맑은 고딕" w:hAnsi="Noto Sans" w:cs="Noto Sans"/>
+                <w:rFonts w:ascii="Noto Sans" w:eastAsia="맑은 고딕" w:hAnsi="Noto Sans" w:cs="Noto Sans" w:hint="eastAsia"/>
                 <w:color w:val="010028"/>
-                <w:sz w:val="16"/>
-                <w:szCs w:val="16"/>
+                <w:kern w:val="0"/>
+                <w:sz w:val="16"/>
+                <w:szCs w:val="16"/>
+                <w:lang w:bidi="th-TH"/>
               </w:rPr>
             </w:pPr>
           </w:p>
@@ -5649,11 +5817,12 @@
       <w:tr>
         <w:trPr>
           <w:gridAfter w:val="1"/>
+          <w:wAfter w:w="16" w:type="dxa"/>
           <w:trHeight w:val="600"/>
         </w:trPr>
         <w:tc>
           <w:tcPr>
-            <w:tcW w:w="2140" w:type="dxa"/>
+            <w:tcW w:w="2136" w:type="dxa"/>
             <w:tcBorders>
               <w:top w:val="nil"/>
               <w:left w:val="single" w:sz="8" w:space="0" w:color="042AA6"/>
@@ -5666,19 +5835,22 @@
           </w:tcPr>
           <w:p>
             <w:pPr>
+              <w:spacing w:line="240" w:lineRule="auto"/>
               <w:jc w:val="center"/>
               <w:rPr>
-                <w:rFonts w:ascii="Noto Sans" w:eastAsia="맑은 고딕" w:hAnsi="Noto Sans" w:cs="Noto Sans"/>
+                <w:rFonts w:ascii="Noto Sans" w:eastAsia="맑은 고딕" w:hAnsi="Noto Sans" w:cs="Noto Sans" w:hint="eastAsia"/>
                 <w:color w:val="010028"/>
-                <w:sz w:val="16"/>
-                <w:szCs w:val="16"/>
-              </w:rPr>
-            </w:pPr>
-          </w:p>
-        </w:tc>
-        <w:tc>
-          <w:tcPr>
-            <w:tcW w:w="1400" w:type="dxa"/>
+                <w:kern w:val="0"/>
+                <w:sz w:val="16"/>
+                <w:szCs w:val="16"/>
+                <w:lang w:bidi="th-TH"/>
+              </w:rPr>
+            </w:pPr>
+          </w:p>
+        </w:tc>
+        <w:tc>
+          <w:tcPr>
+            <w:tcW w:w="1397" w:type="dxa"/>
             <w:tcBorders>
               <w:top w:val="nil"/>
               <w:left w:val="nil"/>
@@ -5691,19 +5863,22 @@
           </w:tcPr>
           <w:p>
             <w:pPr>
+              <w:spacing w:line="240" w:lineRule="auto"/>
               <w:jc w:val="center"/>
               <w:rPr>
-                <w:rFonts w:ascii="Noto Sans" w:eastAsia="맑은 고딕" w:hAnsi="Noto Sans" w:cs="Noto Sans"/>
+                <w:rFonts w:ascii="Noto Sans" w:eastAsia="맑은 고딕" w:hAnsi="Noto Sans" w:cs="Noto Sans" w:hint="eastAsia"/>
                 <w:color w:val="010028"/>
-                <w:sz w:val="16"/>
-                <w:szCs w:val="16"/>
-              </w:rPr>
-            </w:pPr>
-          </w:p>
-        </w:tc>
-        <w:tc>
-          <w:tcPr>
-            <w:tcW w:w="1640" w:type="dxa"/>
+                <w:kern w:val="0"/>
+                <w:sz w:val="16"/>
+                <w:szCs w:val="16"/>
+                <w:lang w:bidi="th-TH"/>
+              </w:rPr>
+            </w:pPr>
+          </w:p>
+        </w:tc>
+        <w:tc>
+          <w:tcPr>
+            <w:tcW w:w="1637" w:type="dxa"/>
             <w:tcBorders>
               <w:top w:val="nil"/>
               <w:left w:val="nil"/>
@@ -5716,19 +5891,22 @@
           </w:tcPr>
           <w:p>
             <w:pPr>
+              <w:spacing w:line="240" w:lineRule="auto"/>
               <w:jc w:val="center"/>
               <w:rPr>
-                <w:rFonts w:ascii="Noto Sans" w:eastAsia="맑은 고딕" w:hAnsi="Noto Sans" w:cs="Noto Sans"/>
+                <w:rFonts w:ascii="Noto Sans" w:eastAsia="맑은 고딕" w:hAnsi="Noto Sans" w:cs="Noto Sans" w:hint="eastAsia"/>
                 <w:color w:val="010028"/>
-                <w:sz w:val="16"/>
-                <w:szCs w:val="16"/>
-              </w:rPr>
-            </w:pPr>
-          </w:p>
-        </w:tc>
-        <w:tc>
-          <w:tcPr>
-            <w:tcW w:w="1760" w:type="dxa"/>
+                <w:kern w:val="0"/>
+                <w:sz w:val="16"/>
+                <w:szCs w:val="16"/>
+                <w:lang w:bidi="th-TH"/>
+              </w:rPr>
+            </w:pPr>
+          </w:p>
+        </w:tc>
+        <w:tc>
+          <w:tcPr>
+            <w:tcW w:w="1757" w:type="dxa"/>
             <w:tcBorders>
               <w:top w:val="nil"/>
               <w:left w:val="nil"/>
@@ -5741,19 +5919,22 @@
           </w:tcPr>
           <w:p>
             <w:pPr>
+              <w:spacing w:line="240" w:lineRule="auto"/>
               <w:jc w:val="center"/>
               <w:rPr>
-                <w:rFonts w:ascii="Noto Sans" w:eastAsia="맑은 고딕" w:hAnsi="Noto Sans" w:cs="Noto Sans"/>
+                <w:rFonts w:ascii="Noto Sans" w:eastAsia="맑은 고딕" w:hAnsi="Noto Sans" w:cs="Noto Sans" w:hint="eastAsia"/>
                 <w:color w:val="010028"/>
-                <w:sz w:val="16"/>
-                <w:szCs w:val="16"/>
-              </w:rPr>
-            </w:pPr>
-          </w:p>
-        </w:tc>
-        <w:tc>
-          <w:tcPr>
-            <w:tcW w:w="1580" w:type="dxa"/>
+                <w:kern w:val="0"/>
+                <w:sz w:val="16"/>
+                <w:szCs w:val="16"/>
+                <w:lang w:bidi="th-TH"/>
+              </w:rPr>
+            </w:pPr>
+          </w:p>
+        </w:tc>
+        <w:tc>
+          <w:tcPr>
+            <w:tcW w:w="1577" w:type="dxa"/>
             <w:tcBorders>
               <w:top w:val="nil"/>
               <w:left w:val="nil"/>
@@ -5766,12 +5947,15 @@
           </w:tcPr>
           <w:p>
             <w:pPr>
+              <w:spacing w:line="240" w:lineRule="auto"/>
               <w:jc w:val="center"/>
               <w:rPr>
-                <w:rFonts w:ascii="Noto Sans" w:eastAsia="맑은 고딕" w:hAnsi="Noto Sans" w:cs="Noto Sans"/>
+                <w:rFonts w:ascii="Noto Sans" w:eastAsia="맑은 고딕" w:hAnsi="Noto Sans" w:cs="Noto Sans" w:hint="eastAsia"/>
                 <w:color w:val="010028"/>
-                <w:sz w:val="16"/>
-                <w:szCs w:val="16"/>
+                <w:kern w:val="0"/>
+                <w:sz w:val="16"/>
+                <w:szCs w:val="16"/>
+                <w:lang w:bidi="th-TH"/>
               </w:rPr>
             </w:pPr>
           </w:p>
@@ -5780,11 +5964,12 @@
       <w:tr>
         <w:trPr>
           <w:gridAfter w:val="1"/>
+          <w:wAfter w:w="16" w:type="dxa"/>
           <w:trHeight w:val="399"/>
         </w:trPr>
         <w:tc>
           <w:tcPr>
-            <w:tcW w:w="8520" w:type="dxa"/>
+            <w:tcW w:w="8504" w:type="dxa"/>
             <w:gridSpan w:val="5"/>
             <w:vMerge w:val="restart"/>
             <w:tcBorders>
@@ -5799,13 +5984,16 @@
           </w:tcPr>
           <w:p>
             <w:pPr>
+              <w:spacing w:line="240" w:lineRule="auto"/>
               <w:rPr>
                 <w:rFonts w:ascii="Noto Sans" w:eastAsia="맑은 고딕" w:hAnsi="Noto Sans" w:cs="Noto Sans"/>
                 <w:b/>
                 <w:bCs/>
                 <w:color w:val="010028"/>
-                <w:sz w:val="16"/>
-                <w:szCs w:val="16"/>
+                <w:kern w:val="0"/>
+                <w:sz w:val="16"/>
+                <w:szCs w:val="16"/>
+                <w:lang w:bidi="th-TH"/>
               </w:rPr>
             </w:pPr>
             <w:r>
@@ -5814,10 +6002,12 @@
                 <w:b/>
                 <w:bCs/>
                 <w:color w:val="010028"/>
-                <w:sz w:val="16"/>
-                <w:szCs w:val="16"/>
-              </w:rPr>
-              <w:t>Attachments:SiteAccessVisitReport</w:t>
+                <w:kern w:val="0"/>
+                <w:sz w:val="16"/>
+                <w:szCs w:val="16"/>
+                <w:lang w:bidi="th-TH"/>
+              </w:rPr>
+              <w:t>Attachments : SiteAccessVisitReport</w:t>
             </w:r>
           </w:p>
         </w:tc>
@@ -5828,7 +6018,7 @@
         </w:trPr>
         <w:tc>
           <w:tcPr>
-            <w:tcW w:w="0" w:type="auto"/>
+            <w:tcW w:w="8504" w:type="dxa"/>
             <w:gridSpan w:val="5"/>
             <w:vMerge/>
             <w:tcBorders>
@@ -5837,31 +6027,28 @@
               <w:bottom w:val="single" w:sz="8" w:space="0" w:color="042AA6"/>
               <w:right w:val="single" w:sz="8" w:space="0" w:color="042AA6"/>
             </w:tcBorders>
-            <w:tcMar>
-              <w:top w:w="0" w:type="dxa"/>
-              <w:left w:w="0" w:type="dxa"/>
-              <w:bottom w:w="0" w:type="dxa"/>
-              <w:right w:w="0" w:type="dxa"/>
-            </w:tcMar>
             <w:vAlign w:val="center"/>
             <w:hideMark/>
           </w:tcPr>
           <w:p>
             <w:pPr>
+              <w:spacing w:line="240" w:lineRule="auto"/>
               <w:rPr>
                 <w:rFonts w:ascii="Noto Sans" w:eastAsia="맑은 고딕" w:hAnsi="Noto Sans" w:cs="Noto Sans"/>
                 <w:b/>
                 <w:bCs/>
                 <w:color w:val="010028"/>
-                <w:sz w:val="16"/>
-                <w:szCs w:val="16"/>
-              </w:rPr>
-            </w:pPr>
-          </w:p>
-        </w:tc>
-        <w:tc>
-          <w:tcPr>
-            <w:tcW w:w="0" w:type="auto"/>
+                <w:kern w:val="0"/>
+                <w:sz w:val="16"/>
+                <w:szCs w:val="16"/>
+                <w:lang w:bidi="th-TH"/>
+              </w:rPr>
+            </w:pPr>
+          </w:p>
+        </w:tc>
+        <w:tc>
+          <w:tcPr>
+            <w:tcW w:w="16" w:type="dxa"/>
             <w:tcBorders>
               <w:top w:val="nil"/>
               <w:left w:val="nil"/>
@@ -5870,24 +6057,21 @@
             </w:tcBorders>
             <w:shd w:val="clear" w:color="auto" w:fill="auto"/>
             <w:noWrap/>
-            <w:tcMar>
-              <w:top w:w="0" w:type="dxa"/>
-              <w:left w:w="0" w:type="dxa"/>
-              <w:bottom w:w="0" w:type="dxa"/>
-              <w:right w:w="0" w:type="dxa"/>
-            </w:tcMar>
             <w:vAlign w:val="center"/>
             <w:hideMark/>
           </w:tcPr>
           <w:p>
             <w:pPr>
+              <w:spacing w:line="240" w:lineRule="auto"/>
               <w:rPr>
                 <w:rFonts w:ascii="Noto Sans" w:eastAsia="맑은 고딕" w:hAnsi="Noto Sans" w:cs="Noto Sans"/>
                 <w:b/>
                 <w:bCs/>
                 <w:color w:val="010028"/>
-                <w:sz w:val="16"/>
-                <w:szCs w:val="16"/>
+                <w:kern w:val="0"/>
+                <w:sz w:val="16"/>
+                <w:szCs w:val="16"/>
+                <w:lang w:bidi="th-TH"/>
               </w:rPr>
             </w:pPr>
           </w:p>
@@ -6968,6 +7152,7 @@
       </w:pPr>
       <w:bookmarkStart w:id="13" w:name="_Toc137656977"/>
       <w:r>
+        <w:lastRenderedPageBreak/>
         <w:t>RemoteHandsReport</w:t>
       </w:r>
       <w:bookmarkEnd w:id="13"/>
@@ -11622,6 +11807,7 @@
                 <w:rFonts w:ascii="Noto Sans" w:hAnsi="Noto Sans" w:cs="Noto Sans"/>
                 <w:sz w:val="16"/>
               </w:rPr>
+              <w:lastRenderedPageBreak/>
               <w:t>Attachments</w:t>
             </w:r>
             <w:r>
@@ -11653,7 +11839,7 @@
                 <v:shape id="_x0000_i1025" type="#_x0000_t75" style="width:74.45pt;height:49.4pt" o:ole="">
                   <v:imagedata r:id="rId13" o:title=""/>
                 </v:shape>
-                <o:OLEObject Type="Embed" ProgID="Excel.SheetMacroEnabled.12" ShapeID="_x0000_i1025" DrawAspect="Icon" ObjectID="_1756651578" r:id="rId14"/>
+                <o:OLEObject Type="Embed" ProgID="Excel.SheetMacroEnabled.12" ShapeID="_x0000_i1025" DrawAspect="Icon" ObjectID="_1756727358" r:id="rId14"/>
               </w:object>
             </w:r>
           </w:p>
@@ -11705,6 +11891,7 @@
       </w:pPr>
       <w:bookmarkStart w:id="19" w:name="_Toc137656979"/>
       <w:r>
+        <w:lastRenderedPageBreak/>
         <w:t>PowerUsage</w:t>
       </w:r>
       <w:bookmarkEnd w:id="19"/>
@@ -12104,7 +12291,7 @@
                 <v:shape id="_x0000_i1026" type="#_x0000_t75" style="width:74.45pt;height:49.4pt" o:ole="">
                   <v:imagedata r:id="rId15" o:title=""/>
                 </v:shape>
-                <o:OLEObject Type="Embed" ProgID="Excel.Sheet.8" ShapeID="_x0000_i1026" DrawAspect="Icon" ObjectID="_1756651579" r:id="rId16"/>
+                <o:OLEObject Type="Embed" ProgID="Excel.Sheet.8" ShapeID="_x0000_i1026" DrawAspect="Icon" ObjectID="_1756727359" r:id="rId16"/>
               </w:object>
             </w:r>
           </w:p>
@@ -12557,27 +12744,14 @@
                           <w:pPr>
                             <w:pStyle w:val="a7"/>
                           </w:pPr>
-                          <w:r>
-                            <w:fldChar w:fldCharType="begin"/>
-                          </w:r>
-                          <w:r>
-                            <w:instrText xml:space="preserve"> STYLEREF 1  </w:instrText>
-                          </w:r>
-                          <w:r>
-                            <w:fldChar w:fldCharType="separate"/>
-                          </w:r>
-                          <w:r>
-                            <w:rPr>
-                              <w:noProof/>
-                            </w:rPr>
-                            <w:t>RemoteHandsReport</w:t>
-                          </w:r>
-                          <w:r>
-                            <w:rPr>
-                              <w:noProof/>
-                            </w:rPr>
-                            <w:fldChar w:fldCharType="end"/>
-                          </w:r>
+                          <w:fldSimple w:instr=" STYLEREF 1  ">
+                            <w:r>
+                              <w:rPr>
+                                <w:noProof/>
+                              </w:rPr>
+                              <w:t>SiteAccessReport</w:t>
+                            </w:r>
+                          </w:fldSimple>
                         </w:p>
                       </w:txbxContent>
                     </wps:txbx>
@@ -12614,7 +12788,7 @@
                         <w:rPr>
                           <w:noProof/>
                         </w:rPr>
-                        <w:t>RemoteHandsReport</w:t>
+                        <w:t>SiteAccessReport</w:t>
                       </w:r>
                     </w:fldSimple>
                   </w:p>

</xml_diff>